<commit_message>
Imagen ER, edicion del archivo
</commit_message>
<xml_diff>
--- a/Informe Final.docx
+++ b/Informe Final.docx
@@ -1,6 +1,6 @@
 
 <file path=word/document.xml><?xml version="1.0" encoding="utf-8"?>
-<w:document xmlns:wpc="http://schemas.microsoft.com/office/word/2010/wordprocessingCanvas" xmlns:mc="http://schemas.openxmlformats.org/markup-compatibility/2006" xmlns:o="urn:schemas-microsoft-com:office:office" xmlns:r="http://schemas.openxmlformats.org/officeDocument/2006/relationships" xmlns:m="http://schemas.openxmlformats.org/officeDocument/2006/math" xmlns:v="urn:schemas-microsoft-com:vml" xmlns:wp14="http://schemas.microsoft.com/office/word/2010/wordprocessingDrawing" xmlns:wp="http://schemas.openxmlformats.org/drawingml/2006/wordprocessingDrawing" xmlns:w10="urn:schemas-microsoft-com:office:word" xmlns:w="http://schemas.openxmlformats.org/wordprocessingml/2006/main" xmlns:w14="http://schemas.microsoft.com/office/word/2010/wordml" xmlns:w15="http://schemas.microsoft.com/office/word/2012/wordml" xmlns:wpg="http://schemas.microsoft.com/office/word/2010/wordprocessingGroup" xmlns:wpi="http://schemas.microsoft.com/office/word/2010/wordprocessingInk" xmlns:wne="http://schemas.microsoft.com/office/word/2006/wordml" xmlns:wps="http://schemas.microsoft.com/office/word/2010/wordprocessingShape" mc:Ignorable="w14 w15 wp14">
+<w:document xmlns:wpc="http://schemas.microsoft.com/office/word/2010/wordprocessingCanvas" xmlns:cx="http://schemas.microsoft.com/office/drawing/2014/chartex" xmlns:cx1="http://schemas.microsoft.com/office/drawing/2015/9/8/chartex" xmlns:cx2="http://schemas.microsoft.com/office/drawing/2015/10/21/chartex" xmlns:cx3="http://schemas.microsoft.com/office/drawing/2016/5/9/chartex" xmlns:cx4="http://schemas.microsoft.com/office/drawing/2016/5/10/chartex" xmlns:cx5="http://schemas.microsoft.com/office/drawing/2016/5/11/chartex" xmlns:cx6="http://schemas.microsoft.com/office/drawing/2016/5/12/chartex" xmlns:cx7="http://schemas.microsoft.com/office/drawing/2016/5/13/chartex" xmlns:cx8="http://schemas.microsoft.com/office/drawing/2016/5/14/chartex" xmlns:mc="http://schemas.openxmlformats.org/markup-compatibility/2006" xmlns:aink="http://schemas.microsoft.com/office/drawing/2016/ink" xmlns:am3d="http://schemas.microsoft.com/office/drawing/2017/model3d" xmlns:o="urn:schemas-microsoft-com:office:office" xmlns:r="http://schemas.openxmlformats.org/officeDocument/2006/relationships" xmlns:m="http://schemas.openxmlformats.org/officeDocument/2006/math" xmlns:v="urn:schemas-microsoft-com:vml" xmlns:wp14="http://schemas.microsoft.com/office/word/2010/wordprocessingDrawing" xmlns:wp="http://schemas.openxmlformats.org/drawingml/2006/wordprocessingDrawing" xmlns:w10="urn:schemas-microsoft-com:office:word" xmlns:w="http://schemas.openxmlformats.org/wordprocessingml/2006/main" xmlns:w14="http://schemas.microsoft.com/office/word/2010/wordml" xmlns:w15="http://schemas.microsoft.com/office/word/2012/wordml" xmlns:w16cid="http://schemas.microsoft.com/office/word/2016/wordml/cid" xmlns:w16se="http://schemas.microsoft.com/office/word/2015/wordml/symex" xmlns:wpg="http://schemas.microsoft.com/office/word/2010/wordprocessingGroup" xmlns:wpi="http://schemas.microsoft.com/office/word/2010/wordprocessingInk" xmlns:wne="http://schemas.microsoft.com/office/word/2006/wordml" xmlns:wps="http://schemas.microsoft.com/office/word/2010/wordprocessingShape" mc:Ignorable="w14 w15 w16se w16cid wp14">
   <w:body>
     <w:bookmarkStart w:id="0" w:name="_Toc518223053" w:displacedByCustomXml="next"/>
     <w:sdt>
@@ -385,8 +385,8 @@
               <mc:Fallback>
                 <w:pict>
                   <v:group id="Grupo 119" o:spid="_x0000_s1026" style="position:absolute;margin-left:0;margin-top:0;width:539.6pt;height:719.9pt;z-index:-251657216;mso-width-percent:882;mso-height-percent:909;mso-position-horizontal:center;mso-position-horizontal-relative:page;mso-position-vertical:center;mso-position-vertical-relative:page;mso-width-percent:882;mso-height-percent:909" coordsize="68580,92717" o:gfxdata="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">
-                    <v:rect id="Rectángulo 120" o:spid="_x0000_s1027" style="position:absolute;top:73152;width:68580;height:1431;visibility:visible;mso-wrap-style:square;v-text-anchor:middle" o:gfxdata="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" fillcolor="#1a3260 [3204]" stroked="f" strokeweight="1pt"/>
-                    <v:rect id="Rectángulo 121" o:spid="_x0000_s1028" style="position:absolute;top:74390;width:68580;height:18327;visibility:visible;mso-wrap-style:square;v-text-anchor:bottom" o:gfxdata="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" fillcolor="#4590b8 [3205]" stroked="f" strokeweight="1pt">
+                    <v:rect id="Rectángulo 120" o:spid="_x0000_s1027" style="position:absolute;top:73152;width:68580;height:1431;visibility:visible;mso-wrap-style:square;v-text-anchor:middle" o:gfxdata="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" fillcolor="#1a3260 [3204]" stroked="f" strokeweight="1pt"/>
+                    <v:rect id="Rectángulo 121" o:spid="_x0000_s1028" style="position:absolute;top:74390;width:68580;height:18327;visibility:visible;mso-wrap-style:square;v-text-anchor:bottom" o:gfxdata="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" fillcolor="#4590b8 [3205]" stroked="f" strokeweight="1pt">
                       <v:textbox inset="36pt,14.4pt,36pt,36pt">
                         <w:txbxContent>
                           <w:sdt>
@@ -494,7 +494,7 @@
                       <v:stroke joinstyle="miter"/>
                       <v:path gradientshapeok="t" o:connecttype="rect"/>
                     </v:shapetype>
-                    <v:shape id="Cuadro de texto 122" o:spid="_x0000_s1029" type="#_x0000_t202" style="position:absolute;width:68580;height:73152;visibility:visible;mso-wrap-style:square;v-text-anchor:middle" o:gfxdata="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" filled="f" stroked="f" strokeweight=".5pt">
+                    <v:shape id="Cuadro de texto 122" o:spid="_x0000_s1029" type="#_x0000_t202" style="position:absolute;width:68580;height:73152;visibility:visible;mso-wrap-style:square;v-text-anchor:middle" o:gfxdata="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" filled="f" stroked="f" strokeweight=".5pt">
                       <v:textbox inset="36pt,36pt,36pt,36pt">
                         <w:txbxContent>
                           <w:p>
@@ -637,7 +637,7 @@
                         </pic:cNvPicPr>
                       </pic:nvPicPr>
                       <pic:blipFill>
-                        <a:blip r:embed="rId6">
+                        <a:blip r:embed="rId7">
                           <a:extLst>
                             <a:ext uri="{28A0092B-C50C-407E-A947-70E740481C1C}">
                               <a14:useLocalDpi xmlns:a14="http://schemas.microsoft.com/office/drawing/2010/main" val="0"/>
@@ -1275,7 +1275,23 @@
           <w:b/>
           <w:lang w:val="es-ES"/>
         </w:rPr>
-        <w:t xml:space="preserve"> of </w:t>
+        <w:t xml:space="preserve"> </w:t>
+      </w:r>
+      <w:proofErr w:type="spellStart"/>
+      <w:r>
+        <w:rPr>
+          <w:b/>
+          <w:lang w:val="es-ES"/>
+        </w:rPr>
+        <w:t>of</w:t>
+      </w:r>
+      <w:proofErr w:type="spellEnd"/>
+      <w:r>
+        <w:rPr>
+          <w:b/>
+          <w:lang w:val="es-ES"/>
+        </w:rPr>
+        <w:t xml:space="preserve"> </w:t>
       </w:r>
       <w:proofErr w:type="spellStart"/>
       <w:r>
@@ -1740,6 +1756,7 @@
           <w:ilvl w:val="0"/>
           <w:numId w:val="3"/>
         </w:numPr>
+        <w:jc w:val="both"/>
         <w:rPr>
           <w:rFonts w:cs="Tahoma-Bold"/>
           <w:bCs/>
@@ -1756,12 +1773,12 @@
           <w:szCs w:val="24"/>
           <w:lang w:val="es-ES"/>
         </w:rPr>
-        <w:t>Código duplicado</w:t>
-      </w:r>
-    </w:p>
-    <w:p>
-      <w:pPr>
-        <w:pStyle w:val="Prrafodelista"/>
+        <w:t>Campos temporales</w:t>
+      </w:r>
+    </w:p>
+    <w:p>
+      <w:pPr>
+        <w:ind w:left="708"/>
         <w:jc w:val="both"/>
         <w:rPr>
           <w:rFonts w:cs="Tahoma-Bold"/>
@@ -1790,7 +1807,7 @@
           <w:szCs w:val="24"/>
           <w:lang w:val="es-ES"/>
         </w:rPr>
-        <w:t>CargasDB</w:t>
+        <w:t>AdministradorView</w:t>
       </w:r>
       <w:proofErr w:type="spellEnd"/>
       <w:r>
@@ -1801,106 +1818,10 @@
           <w:szCs w:val="24"/>
           <w:lang w:val="es-ES"/>
         </w:rPr>
-        <w:t xml:space="preserve">, se duplicada código en varios métodos, por lo tanto se utilizó la técnica de extraer métodos, un nuevo método con el nombre de </w:t>
-      </w:r>
-      <w:proofErr w:type="spellStart"/>
-      <w:proofErr w:type="gramStart"/>
-      <w:r>
-        <w:rPr>
-          <w:rFonts w:cs="Tahoma-Bold"/>
-          <w:bCs/>
-          <w:sz w:val="24"/>
-          <w:szCs w:val="24"/>
-          <w:lang w:val="es-ES"/>
-        </w:rPr>
-        <w:t>setearDatos</w:t>
-      </w:r>
-      <w:proofErr w:type="spellEnd"/>
-      <w:r>
-        <w:rPr>
-          <w:rFonts w:cs="Tahoma-Bold"/>
-          <w:bCs/>
-          <w:sz w:val="24"/>
-          <w:szCs w:val="24"/>
-          <w:lang w:val="es-ES"/>
-        </w:rPr>
-        <w:t>(</w:t>
-      </w:r>
-      <w:proofErr w:type="gramEnd"/>
-      <w:r>
-        <w:rPr>
-          <w:rFonts w:cs="Tahoma-Bold"/>
-          <w:bCs/>
-          <w:sz w:val="24"/>
-          <w:szCs w:val="24"/>
-          <w:lang w:val="es-ES"/>
-        </w:rPr>
-        <w:t>)</w:t>
-      </w:r>
-      <w:r>
-        <w:rPr>
-          <w:rFonts w:cs="Tahoma-Bold"/>
-          <w:bCs/>
-          <w:sz w:val="24"/>
-          <w:szCs w:val="24"/>
-          <w:lang w:val="es-ES"/>
-        </w:rPr>
-        <w:t xml:space="preserve"> y en la clase </w:t>
-      </w:r>
-      <w:proofErr w:type="spellStart"/>
-      <w:r>
-        <w:rPr>
-          <w:rFonts w:cs="Tahoma-Bold"/>
-          <w:bCs/>
-          <w:sz w:val="24"/>
-          <w:szCs w:val="24"/>
-          <w:lang w:val="es-ES"/>
-        </w:rPr>
-        <w:t>ReportesDB</w:t>
-      </w:r>
-      <w:proofErr w:type="spellEnd"/>
-      <w:r>
-        <w:rPr>
-          <w:rFonts w:cs="Tahoma-Bold"/>
-          <w:bCs/>
-          <w:sz w:val="24"/>
-          <w:szCs w:val="24"/>
-          <w:lang w:val="es-ES"/>
-        </w:rPr>
-        <w:t xml:space="preserve"> se extrajo el método </w:t>
-      </w:r>
-      <w:proofErr w:type="spellStart"/>
-      <w:r>
-        <w:rPr>
-          <w:rFonts w:cs="Tahoma-Bold"/>
-          <w:bCs/>
-          <w:sz w:val="24"/>
-          <w:szCs w:val="24"/>
-          <w:lang w:val="es-ES"/>
-        </w:rPr>
-        <w:t>guardarDatosRep</w:t>
-      </w:r>
-      <w:proofErr w:type="spellEnd"/>
-      <w:r>
-        <w:rPr>
-          <w:rFonts w:cs="Tahoma-Bold"/>
-          <w:bCs/>
-          <w:sz w:val="24"/>
-          <w:szCs w:val="24"/>
-          <w:lang w:val="es-ES"/>
-        </w:rPr>
-        <w:t>()</w:t>
-      </w:r>
-      <w:r>
-        <w:rPr>
-          <w:rFonts w:cs="Tahoma-Bold"/>
-          <w:bCs/>
-          <w:sz w:val="24"/>
-          <w:szCs w:val="24"/>
-          <w:lang w:val="es-ES"/>
-        </w:rPr>
-        <w:t>.</w:t>
-      </w:r>
+        <w:t>, se utilizaba una variable por cada creación de articulo, por lo tanto, se elimino esta variable pasando el valor directamente sin crear estos malos olores.</w:t>
+      </w:r>
+      <w:bookmarkStart w:id="7" w:name="_GoBack"/>
+      <w:bookmarkEnd w:id="7"/>
     </w:p>
     <w:p>
       <w:pPr>
@@ -1925,12 +1846,13 @@
           <w:szCs w:val="24"/>
           <w:lang w:val="es-ES"/>
         </w:rPr>
-        <w:t>Comentarios</w:t>
+        <w:t>Código duplicado</w:t>
       </w:r>
     </w:p>
     <w:p>
       <w:pPr>
         <w:pStyle w:val="Prrafodelista"/>
+        <w:jc w:val="both"/>
         <w:rPr>
           <w:rFonts w:cs="Tahoma-Bold"/>
           <w:bCs/>
@@ -1948,6 +1870,174 @@
           <w:lang w:val="es-ES"/>
         </w:rPr>
         <w:lastRenderedPageBreak/>
+        <w:t xml:space="preserve">En la clase </w:t>
+      </w:r>
+      <w:proofErr w:type="spellStart"/>
+      <w:r>
+        <w:rPr>
+          <w:rFonts w:cs="Tahoma-Bold"/>
+          <w:bCs/>
+          <w:sz w:val="24"/>
+          <w:szCs w:val="24"/>
+          <w:lang w:val="es-ES"/>
+        </w:rPr>
+        <w:t>CargasDB</w:t>
+      </w:r>
+      <w:proofErr w:type="spellEnd"/>
+      <w:r>
+        <w:rPr>
+          <w:rFonts w:cs="Tahoma-Bold"/>
+          <w:bCs/>
+          <w:sz w:val="24"/>
+          <w:szCs w:val="24"/>
+          <w:lang w:val="es-ES"/>
+        </w:rPr>
+        <w:t xml:space="preserve">, se duplicada código en varios métodos, por lo tanto se utilizó la técnica de extraer métodos, un nuevo método con el nombre de </w:t>
+      </w:r>
+      <w:proofErr w:type="spellStart"/>
+      <w:proofErr w:type="gramStart"/>
+      <w:r>
+        <w:rPr>
+          <w:rFonts w:cs="Tahoma-Bold"/>
+          <w:bCs/>
+          <w:sz w:val="24"/>
+          <w:szCs w:val="24"/>
+          <w:lang w:val="es-ES"/>
+        </w:rPr>
+        <w:t>setearDatos</w:t>
+      </w:r>
+      <w:proofErr w:type="spellEnd"/>
+      <w:r>
+        <w:rPr>
+          <w:rFonts w:cs="Tahoma-Bold"/>
+          <w:bCs/>
+          <w:sz w:val="24"/>
+          <w:szCs w:val="24"/>
+          <w:lang w:val="es-ES"/>
+        </w:rPr>
+        <w:t>(</w:t>
+      </w:r>
+      <w:proofErr w:type="gramEnd"/>
+      <w:r>
+        <w:rPr>
+          <w:rFonts w:cs="Tahoma-Bold"/>
+          <w:bCs/>
+          <w:sz w:val="24"/>
+          <w:szCs w:val="24"/>
+          <w:lang w:val="es-ES"/>
+        </w:rPr>
+        <w:t>)</w:t>
+      </w:r>
+      <w:r>
+        <w:rPr>
+          <w:rFonts w:cs="Tahoma-Bold"/>
+          <w:bCs/>
+          <w:sz w:val="24"/>
+          <w:szCs w:val="24"/>
+          <w:lang w:val="es-ES"/>
+        </w:rPr>
+        <w:t xml:space="preserve"> y en la clase </w:t>
+      </w:r>
+      <w:proofErr w:type="spellStart"/>
+      <w:r>
+        <w:rPr>
+          <w:rFonts w:cs="Tahoma-Bold"/>
+          <w:bCs/>
+          <w:sz w:val="24"/>
+          <w:szCs w:val="24"/>
+          <w:lang w:val="es-ES"/>
+        </w:rPr>
+        <w:t>ReportesDB</w:t>
+      </w:r>
+      <w:proofErr w:type="spellEnd"/>
+      <w:r>
+        <w:rPr>
+          <w:rFonts w:cs="Tahoma-Bold"/>
+          <w:bCs/>
+          <w:sz w:val="24"/>
+          <w:szCs w:val="24"/>
+          <w:lang w:val="es-ES"/>
+        </w:rPr>
+        <w:t xml:space="preserve"> se extrajo el método </w:t>
+      </w:r>
+      <w:proofErr w:type="spellStart"/>
+      <w:r>
+        <w:rPr>
+          <w:rFonts w:cs="Tahoma-Bold"/>
+          <w:bCs/>
+          <w:sz w:val="24"/>
+          <w:szCs w:val="24"/>
+          <w:lang w:val="es-ES"/>
+        </w:rPr>
+        <w:t>guardarDatosRep</w:t>
+      </w:r>
+      <w:proofErr w:type="spellEnd"/>
+      <w:r>
+        <w:rPr>
+          <w:rFonts w:cs="Tahoma-Bold"/>
+          <w:bCs/>
+          <w:sz w:val="24"/>
+          <w:szCs w:val="24"/>
+          <w:lang w:val="es-ES"/>
+        </w:rPr>
+        <w:t>()</w:t>
+      </w:r>
+      <w:r>
+        <w:rPr>
+          <w:rFonts w:cs="Tahoma-Bold"/>
+          <w:bCs/>
+          <w:sz w:val="24"/>
+          <w:szCs w:val="24"/>
+          <w:lang w:val="es-ES"/>
+        </w:rPr>
+        <w:t>.</w:t>
+      </w:r>
+    </w:p>
+    <w:p>
+      <w:pPr>
+        <w:pStyle w:val="Prrafodelista"/>
+        <w:numPr>
+          <w:ilvl w:val="0"/>
+          <w:numId w:val="3"/>
+        </w:numPr>
+        <w:rPr>
+          <w:rFonts w:cs="Tahoma-Bold"/>
+          <w:bCs/>
+          <w:sz w:val="24"/>
+          <w:szCs w:val="24"/>
+          <w:lang w:val="es-ES"/>
+        </w:rPr>
+      </w:pPr>
+      <w:r>
+        <w:rPr>
+          <w:rFonts w:cs="Tahoma-Bold"/>
+          <w:bCs/>
+          <w:sz w:val="24"/>
+          <w:szCs w:val="24"/>
+          <w:lang w:val="es-ES"/>
+        </w:rPr>
+        <w:t>Comentarios</w:t>
+      </w:r>
+    </w:p>
+    <w:p>
+      <w:pPr>
+        <w:pStyle w:val="Prrafodelista"/>
+        <w:rPr>
+          <w:rFonts w:cs="Tahoma-Bold"/>
+          <w:bCs/>
+          <w:sz w:val="24"/>
+          <w:szCs w:val="24"/>
+          <w:lang w:val="es-ES"/>
+        </w:rPr>
+      </w:pPr>
+      <w:r>
+        <w:rPr>
+          <w:rFonts w:cs="Tahoma-Bold"/>
+          <w:bCs/>
+          <w:sz w:val="24"/>
+          <w:szCs w:val="24"/>
+          <w:lang w:val="es-ES"/>
+        </w:rPr>
         <w:t>Algunos comentarios innecesarios en algunas clases</w:t>
       </w:r>
       <w:r>
@@ -2750,12 +2840,7 @@
         <w:pStyle w:val="Prrafodelista"/>
       </w:pPr>
       <w:r>
-        <w:t xml:space="preserve">Test para comprobar que el valor total de la venta </w:t>
-      </w:r>
-      <w:bookmarkStart w:id="7" w:name="_GoBack"/>
-      <w:bookmarkEnd w:id="7"/>
-      <w:r>
-        <w:t xml:space="preserve">es correcto. </w:t>
+        <w:t xml:space="preserve">Test para comprobar que el valor total de la venta es correcto. </w:t>
       </w:r>
     </w:p>
     <w:p>
@@ -2810,7 +2895,7 @@
 </file>
 
 <file path=word/numbering.xml><?xml version="1.0" encoding="utf-8"?>
-<w:numbering xmlns:wpc="http://schemas.microsoft.com/office/word/2010/wordprocessingCanvas" xmlns:mc="http://schemas.openxmlformats.org/markup-compatibility/2006" xmlns:o="urn:schemas-microsoft-com:office:office" xmlns:r="http://schemas.openxmlformats.org/officeDocument/2006/relationships" xmlns:m="http://schemas.openxmlformats.org/officeDocument/2006/math" xmlns:v="urn:schemas-microsoft-com:vml" xmlns:wp14="http://schemas.microsoft.com/office/word/2010/wordprocessingDrawing" xmlns:wp="http://schemas.openxmlformats.org/drawingml/2006/wordprocessingDrawing" xmlns:w10="urn:schemas-microsoft-com:office:word" xmlns:w="http://schemas.openxmlformats.org/wordprocessingml/2006/main" xmlns:w14="http://schemas.microsoft.com/office/word/2010/wordml" xmlns:w15="http://schemas.microsoft.com/office/word/2012/wordml" xmlns:wpg="http://schemas.microsoft.com/office/word/2010/wordprocessingGroup" xmlns:wpi="http://schemas.microsoft.com/office/word/2010/wordprocessingInk" xmlns:wne="http://schemas.microsoft.com/office/word/2006/wordml" xmlns:wps="http://schemas.microsoft.com/office/word/2010/wordprocessingShape" mc:Ignorable="w14 w15 wp14">
+<w:numbering xmlns:wpc="http://schemas.microsoft.com/office/word/2010/wordprocessingCanvas" xmlns:cx="http://schemas.microsoft.com/office/drawing/2014/chartex" xmlns:cx1="http://schemas.microsoft.com/office/drawing/2015/9/8/chartex" xmlns:cx2="http://schemas.microsoft.com/office/drawing/2015/10/21/chartex" xmlns:cx3="http://schemas.microsoft.com/office/drawing/2016/5/9/chartex" xmlns:cx4="http://schemas.microsoft.com/office/drawing/2016/5/10/chartex" xmlns:cx5="http://schemas.microsoft.com/office/drawing/2016/5/11/chartex" xmlns:cx6="http://schemas.microsoft.com/office/drawing/2016/5/12/chartex" xmlns:cx7="http://schemas.microsoft.com/office/drawing/2016/5/13/chartex" xmlns:cx8="http://schemas.microsoft.com/office/drawing/2016/5/14/chartex" xmlns:mc="http://schemas.openxmlformats.org/markup-compatibility/2006" xmlns:aink="http://schemas.microsoft.com/office/drawing/2016/ink" xmlns:am3d="http://schemas.microsoft.com/office/drawing/2017/model3d" xmlns:o="urn:schemas-microsoft-com:office:office" xmlns:r="http://schemas.openxmlformats.org/officeDocument/2006/relationships" xmlns:m="http://schemas.openxmlformats.org/officeDocument/2006/math" xmlns:v="urn:schemas-microsoft-com:vml" xmlns:wp14="http://schemas.microsoft.com/office/word/2010/wordprocessingDrawing" xmlns:wp="http://schemas.openxmlformats.org/drawingml/2006/wordprocessingDrawing" xmlns:w10="urn:schemas-microsoft-com:office:word" xmlns:w="http://schemas.openxmlformats.org/wordprocessingml/2006/main" xmlns:w14="http://schemas.microsoft.com/office/word/2010/wordml" xmlns:w15="http://schemas.microsoft.com/office/word/2012/wordml" xmlns:w16cid="http://schemas.microsoft.com/office/word/2016/wordml/cid" xmlns:w16se="http://schemas.microsoft.com/office/word/2015/wordml/symex" xmlns:wpg="http://schemas.microsoft.com/office/word/2010/wordprocessingGroup" xmlns:wpi="http://schemas.microsoft.com/office/word/2010/wordprocessingInk" xmlns:wne="http://schemas.microsoft.com/office/word/2006/wordml" xmlns:wps="http://schemas.microsoft.com/office/word/2010/wordprocessingShape" mc:Ignorable="w14 w15 w16se w16cid wp14">
   <w:abstractNum w:abstractNumId="0" w15:restartNumberingAfterBreak="0">
     <w:nsid w:val="2475573A"/>
     <w:multiLevelType w:val="hybridMultilevel"/>
@@ -3670,7 +3755,7 @@
   <w:abstractNum w:abstractNumId="8" w15:restartNumberingAfterBreak="0">
     <w:nsid w:val="70360C27"/>
     <w:multiLevelType w:val="hybridMultilevel"/>
-    <w:tmpl w:val="50CAC5F4"/>
+    <w:tmpl w:val="9BB4F87E"/>
     <w:lvl w:ilvl="0" w:tplc="300A0001">
       <w:start w:val="1"/>
       <w:numFmt w:val="bullet"/>
@@ -4159,7 +4244,7 @@
 </file>
 
 <file path=word/styles.xml><?xml version="1.0" encoding="utf-8"?>
-<w:styles xmlns:mc="http://schemas.openxmlformats.org/markup-compatibility/2006" xmlns:r="http://schemas.openxmlformats.org/officeDocument/2006/relationships" xmlns:w="http://schemas.openxmlformats.org/wordprocessingml/2006/main" xmlns:w14="http://schemas.microsoft.com/office/word/2010/wordml" xmlns:w15="http://schemas.microsoft.com/office/word/2012/wordml" mc:Ignorable="w14 w15">
+<w:styles xmlns:mc="http://schemas.openxmlformats.org/markup-compatibility/2006" xmlns:r="http://schemas.openxmlformats.org/officeDocument/2006/relationships" xmlns:w="http://schemas.openxmlformats.org/wordprocessingml/2006/main" xmlns:w14="http://schemas.microsoft.com/office/word/2010/wordml" xmlns:w15="http://schemas.microsoft.com/office/word/2012/wordml" xmlns:w16cid="http://schemas.microsoft.com/office/word/2016/wordml/cid" xmlns:w16se="http://schemas.microsoft.com/office/word/2015/wordml/symex" mc:Ignorable="w14 w15 w16se w16cid">
   <w:docDefaults>
     <w:rPrDefault>
       <w:rPr>
@@ -4175,7 +4260,7 @@
       </w:pPr>
     </w:pPrDefault>
   </w:docDefaults>
-  <w:latentStyles w:defLockedState="0" w:defUIPriority="99" w:defSemiHidden="0" w:defUnhideWhenUsed="0" w:defQFormat="0" w:count="371">
+  <w:latentStyles w:defLockedState="0" w:defUIPriority="99" w:defSemiHidden="0" w:defUnhideWhenUsed="0" w:defQFormat="0" w:count="375">
     <w:lsdException w:name="Normal" w:uiPriority="0" w:qFormat="1"/>
     <w:lsdException w:name="heading 1" w:uiPriority="9" w:qFormat="1"/>
     <w:lsdException w:name="heading 2" w:semiHidden="1" w:uiPriority="9" w:unhideWhenUsed="1" w:qFormat="1"/>
@@ -4281,7 +4366,6 @@
     <w:lsdException w:name="HTML Sample" w:semiHidden="1" w:unhideWhenUsed="1"/>
     <w:lsdException w:name="HTML Typewriter" w:semiHidden="1" w:unhideWhenUsed="1"/>
     <w:lsdException w:name="HTML Variable" w:semiHidden="1" w:unhideWhenUsed="1"/>
-    <w:lsdException w:name="Normal Table" w:semiHidden="1" w:unhideWhenUsed="1"/>
     <w:lsdException w:name="annotation subject" w:semiHidden="1" w:unhideWhenUsed="1"/>
     <w:lsdException w:name="No List" w:semiHidden="1" w:unhideWhenUsed="1"/>
     <w:lsdException w:name="Outline List 1" w:semiHidden="1" w:unhideWhenUsed="1"/>
@@ -4325,10 +4409,8 @@
     <w:lsdException w:name="Table Elegant" w:semiHidden="1" w:unhideWhenUsed="1"/>
     <w:lsdException w:name="Table Professional" w:semiHidden="1" w:unhideWhenUsed="1"/>
     <w:lsdException w:name="Table Subtle 1" w:semiHidden="1" w:unhideWhenUsed="1"/>
-    <w:lsdException w:name="Table Subtle 2" w:semiHidden="1" w:unhideWhenUsed="1"/>
     <w:lsdException w:name="Table Web 1" w:semiHidden="1" w:unhideWhenUsed="1"/>
     <w:lsdException w:name="Table Web 2" w:semiHidden="1" w:unhideWhenUsed="1"/>
-    <w:lsdException w:name="Table Web 3" w:semiHidden="1" w:unhideWhenUsed="1"/>
     <w:lsdException w:name="Balloon Text" w:semiHidden="1" w:unhideWhenUsed="1"/>
     <w:lsdException w:name="Table Grid" w:uiPriority="39"/>
     <w:lsdException w:name="Table Theme" w:semiHidden="1" w:unhideWhenUsed="1"/>
@@ -4547,6 +4629,10 @@
     <w:lsdException w:name="List Table 5 Dark Accent 6" w:uiPriority="50"/>
     <w:lsdException w:name="List Table 6 Colorful Accent 6" w:uiPriority="51"/>
     <w:lsdException w:name="List Table 7 Colorful Accent 6" w:uiPriority="52"/>
+    <w:lsdException w:name="Mention" w:semiHidden="1" w:unhideWhenUsed="1"/>
+    <w:lsdException w:name="Smart Hyperlink" w:semiHidden="1" w:unhideWhenUsed="1"/>
+    <w:lsdException w:name="Hashtag" w:semiHidden="1" w:unhideWhenUsed="1"/>
+    <w:lsdException w:name="Unresolved Mention" w:semiHidden="1" w:unhideWhenUsed="1"/>
   </w:latentStyles>
   <w:style w:type="paragraph" w:default="1" w:styleId="Normal">
     <w:name w:val="Normal"/>
@@ -5027,10 +5113,22 @@
 </CoverPageProperties>
 </file>
 
+<file path=customXml/item2.xml><?xml version="1.0" encoding="utf-8"?>
+<b:Sources xmlns:b="http://schemas.openxmlformats.org/officeDocument/2006/bibliography" xmlns="http://schemas.openxmlformats.org/officeDocument/2006/bibliography" SelectedStyle="\IEEE2006OfficeOnline.xsl" StyleName="IEEE" Version="2006"/>
+</file>
+
 <file path=customXml/itemProps1.xml><?xml version="1.0" encoding="utf-8"?>
 <ds:datastoreItem xmlns:ds="http://schemas.openxmlformats.org/officeDocument/2006/customXml" ds:itemID="{55AF091B-3C7A-41E3-B477-F2FDAA23CFDA}">
   <ds:schemaRefs>
     <ds:schemaRef ds:uri="http://schemas.microsoft.com/office/2006/coverPageProps"/>
   </ds:schemaRefs>
 </ds:datastoreItem>
+</file>
+
+<file path=customXml/itemProps2.xml><?xml version="1.0" encoding="utf-8"?>
+<ds:datastoreItem xmlns:ds="http://schemas.openxmlformats.org/officeDocument/2006/customXml" ds:itemID="{315808C3-8049-48E3-95C2-63E2849C20CB}">
+  <ds:schemaRefs>
+    <ds:schemaRef ds:uri="http://schemas.openxmlformats.org/officeDocument/2006/bibliography"/>
+  </ds:schemaRefs>
+</ds:datastoreItem>
 </file>
</xml_diff>

<commit_message>
correccion de la prueba unitaria en el documento
</commit_message>
<xml_diff>
--- a/Informe Final.docx
+++ b/Informe Final.docx
@@ -1,6 +1,6 @@
 
 <file path=word/document.xml><?xml version="1.0" encoding="utf-8"?>
-<w:document xmlns:wpc="http://schemas.microsoft.com/office/word/2010/wordprocessingCanvas" xmlns:cx="http://schemas.microsoft.com/office/drawing/2014/chartex" xmlns:cx1="http://schemas.microsoft.com/office/drawing/2015/9/8/chartex" xmlns:cx2="http://schemas.microsoft.com/office/drawing/2015/10/21/chartex" xmlns:cx3="http://schemas.microsoft.com/office/drawing/2016/5/9/chartex" xmlns:cx4="http://schemas.microsoft.com/office/drawing/2016/5/10/chartex" xmlns:cx5="http://schemas.microsoft.com/office/drawing/2016/5/11/chartex" xmlns:cx6="http://schemas.microsoft.com/office/drawing/2016/5/12/chartex" xmlns:cx7="http://schemas.microsoft.com/office/drawing/2016/5/13/chartex" xmlns:cx8="http://schemas.microsoft.com/office/drawing/2016/5/14/chartex" xmlns:mc="http://schemas.openxmlformats.org/markup-compatibility/2006" xmlns:aink="http://schemas.microsoft.com/office/drawing/2016/ink" xmlns:am3d="http://schemas.microsoft.com/office/drawing/2017/model3d" xmlns:o="urn:schemas-microsoft-com:office:office" xmlns:r="http://schemas.openxmlformats.org/officeDocument/2006/relationships" xmlns:m="http://schemas.openxmlformats.org/officeDocument/2006/math" xmlns:v="urn:schemas-microsoft-com:vml" xmlns:wp14="http://schemas.microsoft.com/office/word/2010/wordprocessingDrawing" xmlns:wp="http://schemas.openxmlformats.org/drawingml/2006/wordprocessingDrawing" xmlns:w10="urn:schemas-microsoft-com:office:word" xmlns:w="http://schemas.openxmlformats.org/wordprocessingml/2006/main" xmlns:w14="http://schemas.microsoft.com/office/word/2010/wordml" xmlns:w15="http://schemas.microsoft.com/office/word/2012/wordml" xmlns:w16cid="http://schemas.microsoft.com/office/word/2016/wordml/cid" xmlns:w16se="http://schemas.microsoft.com/office/word/2015/wordml/symex" xmlns:wpg="http://schemas.microsoft.com/office/word/2010/wordprocessingGroup" xmlns:wpi="http://schemas.microsoft.com/office/word/2010/wordprocessingInk" xmlns:wne="http://schemas.microsoft.com/office/word/2006/wordml" xmlns:wps="http://schemas.microsoft.com/office/word/2010/wordprocessingShape" mc:Ignorable="w14 w15 w16se w16cid wp14">
+<w:document xmlns:wpc="http://schemas.microsoft.com/office/word/2010/wordprocessingCanvas" xmlns:mc="http://schemas.openxmlformats.org/markup-compatibility/2006" xmlns:o="urn:schemas-microsoft-com:office:office" xmlns:r="http://schemas.openxmlformats.org/officeDocument/2006/relationships" xmlns:m="http://schemas.openxmlformats.org/officeDocument/2006/math" xmlns:v="urn:schemas-microsoft-com:vml" xmlns:wp14="http://schemas.microsoft.com/office/word/2010/wordprocessingDrawing" xmlns:wp="http://schemas.openxmlformats.org/drawingml/2006/wordprocessingDrawing" xmlns:w10="urn:schemas-microsoft-com:office:word" xmlns:w="http://schemas.openxmlformats.org/wordprocessingml/2006/main" xmlns:w14="http://schemas.microsoft.com/office/word/2010/wordml" xmlns:w15="http://schemas.microsoft.com/office/word/2012/wordml" xmlns:wpg="http://schemas.microsoft.com/office/word/2010/wordprocessingGroup" xmlns:wpi="http://schemas.microsoft.com/office/word/2010/wordprocessingInk" xmlns:wne="http://schemas.microsoft.com/office/word/2006/wordml" xmlns:wps="http://schemas.microsoft.com/office/word/2010/wordprocessingShape" mc:Ignorable="w14 w15 wp14">
   <w:body>
     <w:bookmarkStart w:id="0" w:name="_Toc518223053" w:displacedByCustomXml="next"/>
     <w:sdt>
@@ -382,7 +382,7 @@
                   </wp:anchor>
                 </w:drawing>
               </mc:Choice>
-              <mc:Fallback>
+              <mc:Fallback xmlns:w16se="http://schemas.microsoft.com/office/word/2015/wordml/symex" xmlns:w16cid="http://schemas.microsoft.com/office/word/2016/wordml/cid" xmlns:am3d="http://schemas.microsoft.com/office/drawing/2017/model3d" xmlns:aink="http://schemas.microsoft.com/office/drawing/2016/ink" xmlns:cx8="http://schemas.microsoft.com/office/drawing/2016/5/14/chartex" xmlns:cx7="http://schemas.microsoft.com/office/drawing/2016/5/13/chartex" xmlns:cx6="http://schemas.microsoft.com/office/drawing/2016/5/12/chartex" xmlns:cx5="http://schemas.microsoft.com/office/drawing/2016/5/11/chartex" xmlns:cx4="http://schemas.microsoft.com/office/drawing/2016/5/10/chartex" xmlns:cx3="http://schemas.microsoft.com/office/drawing/2016/5/9/chartex" xmlns:cx2="http://schemas.microsoft.com/office/drawing/2015/10/21/chartex" xmlns:cx1="http://schemas.microsoft.com/office/drawing/2015/9/8/chartex" xmlns:cx="http://schemas.microsoft.com/office/drawing/2014/chartex">
                 <w:pict>
                   <v:group id="Grupo 119" o:spid="_x0000_s1026" style="position:absolute;margin-left:0;margin-top:0;width:539.6pt;height:719.9pt;z-index:-251657216;mso-width-percent:882;mso-height-percent:909;mso-position-horizontal:center;mso-position-horizontal-relative:page;mso-position-vertical:center;mso-position-vertical-relative:page;mso-width-percent:882;mso-height-percent:909" coordsize="68580,92717" o:gfxdata="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">
                     <v:rect id="Rectángulo 120" o:spid="_x0000_s1027" style="position:absolute;top:73152;width:68580;height:1431;visibility:visible;mso-wrap-style:square;v-text-anchor:middle" o:gfxdata="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" fillcolor="#1a3260 [3204]" stroked="f" strokeweight="1pt"/>
@@ -1275,23 +1275,7 @@
           <w:b/>
           <w:lang w:val="es-ES"/>
         </w:rPr>
-        <w:t xml:space="preserve"> </w:t>
-      </w:r>
-      <w:proofErr w:type="spellStart"/>
-      <w:r>
-        <w:rPr>
-          <w:b/>
-          <w:lang w:val="es-ES"/>
-        </w:rPr>
-        <w:t>of</w:t>
-      </w:r>
-      <w:proofErr w:type="spellEnd"/>
-      <w:r>
-        <w:rPr>
-          <w:b/>
-          <w:lang w:val="es-ES"/>
-        </w:rPr>
-        <w:t xml:space="preserve"> </w:t>
+        <w:t xml:space="preserve"> of </w:t>
       </w:r>
       <w:proofErr w:type="spellStart"/>
       <w:r>
@@ -1820,8 +1804,6 @@
         </w:rPr>
         <w:t>, se utilizaba una variable por cada creación de articulo, por lo tanto, se elimino esta variable pasando el valor directamente sin crear estos malos olores.</w:t>
       </w:r>
-      <w:bookmarkStart w:id="7" w:name="_GoBack"/>
-      <w:bookmarkEnd w:id="7"/>
     </w:p>
     <w:p>
       <w:pPr>
@@ -2235,7 +2217,7 @@
       </w:r>
       <w:proofErr w:type="spellStart"/>
       <w:r>
-        <w:t>assertEquals</w:t>
+        <w:t>assertTrue</w:t>
       </w:r>
       <w:proofErr w:type="spellEnd"/>
     </w:p>
@@ -2244,7 +2226,15 @@
         <w:ind w:left="720"/>
       </w:pPr>
       <w:r>
-        <w:t>Test para comprobar que las actualizaciones en la base de datos se dan a cabo.</w:t>
+        <w:t xml:space="preserve">Test para comprobar que las actualizaciones en la base de datos </w:t>
+      </w:r>
+      <w:r>
+        <w:t>de un dato que no se encuentra</w:t>
+      </w:r>
+      <w:bookmarkStart w:id="7" w:name="_GoBack"/>
+      <w:bookmarkEnd w:id="7"/>
+      <w:r>
+        <w:t xml:space="preserve"> no existen</w:t>
       </w:r>
     </w:p>
     <w:p>
@@ -2541,6 +2531,7 @@
     </w:p>
     <w:p>
       <w:r>
+        <w:lastRenderedPageBreak/>
         <w:br w:type="page"/>
       </w:r>
     </w:p>
@@ -2789,7 +2780,13 @@
         <w:pStyle w:val="Prrafodelista"/>
       </w:pPr>
       <w:r>
-        <w:t xml:space="preserve">Test para verificar que los resultados de búsqueda de un cliente que no está en la base de datos serán vacíos. </w:t>
+        <w:t>Test para verificar que los resultados de búsqueda de un cliente que no está en la base de datos</w:t>
+      </w:r>
+      <w:r>
+        <w:t xml:space="preserve">, </w:t>
+      </w:r>
+      <w:r>
+        <w:t xml:space="preserve">serán vacíos. </w:t>
       </w:r>
     </w:p>
     <w:p>
@@ -2895,7 +2892,7 @@
 </file>
 
 <file path=word/numbering.xml><?xml version="1.0" encoding="utf-8"?>
-<w:numbering xmlns:wpc="http://schemas.microsoft.com/office/word/2010/wordprocessingCanvas" xmlns:cx="http://schemas.microsoft.com/office/drawing/2014/chartex" xmlns:cx1="http://schemas.microsoft.com/office/drawing/2015/9/8/chartex" xmlns:cx2="http://schemas.microsoft.com/office/drawing/2015/10/21/chartex" xmlns:cx3="http://schemas.microsoft.com/office/drawing/2016/5/9/chartex" xmlns:cx4="http://schemas.microsoft.com/office/drawing/2016/5/10/chartex" xmlns:cx5="http://schemas.microsoft.com/office/drawing/2016/5/11/chartex" xmlns:cx6="http://schemas.microsoft.com/office/drawing/2016/5/12/chartex" xmlns:cx7="http://schemas.microsoft.com/office/drawing/2016/5/13/chartex" xmlns:cx8="http://schemas.microsoft.com/office/drawing/2016/5/14/chartex" xmlns:mc="http://schemas.openxmlformats.org/markup-compatibility/2006" xmlns:aink="http://schemas.microsoft.com/office/drawing/2016/ink" xmlns:am3d="http://schemas.microsoft.com/office/drawing/2017/model3d" xmlns:o="urn:schemas-microsoft-com:office:office" xmlns:r="http://schemas.openxmlformats.org/officeDocument/2006/relationships" xmlns:m="http://schemas.openxmlformats.org/officeDocument/2006/math" xmlns:v="urn:schemas-microsoft-com:vml" xmlns:wp14="http://schemas.microsoft.com/office/word/2010/wordprocessingDrawing" xmlns:wp="http://schemas.openxmlformats.org/drawingml/2006/wordprocessingDrawing" xmlns:w10="urn:schemas-microsoft-com:office:word" xmlns:w="http://schemas.openxmlformats.org/wordprocessingml/2006/main" xmlns:w14="http://schemas.microsoft.com/office/word/2010/wordml" xmlns:w15="http://schemas.microsoft.com/office/word/2012/wordml" xmlns:w16cid="http://schemas.microsoft.com/office/word/2016/wordml/cid" xmlns:w16se="http://schemas.microsoft.com/office/word/2015/wordml/symex" xmlns:wpg="http://schemas.microsoft.com/office/word/2010/wordprocessingGroup" xmlns:wpi="http://schemas.microsoft.com/office/word/2010/wordprocessingInk" xmlns:wne="http://schemas.microsoft.com/office/word/2006/wordml" xmlns:wps="http://schemas.microsoft.com/office/word/2010/wordprocessingShape" mc:Ignorable="w14 w15 w16se w16cid wp14">
+<w:numbering xmlns:wpc="http://schemas.microsoft.com/office/word/2010/wordprocessingCanvas" xmlns:mc="http://schemas.openxmlformats.org/markup-compatibility/2006" xmlns:o="urn:schemas-microsoft-com:office:office" xmlns:r="http://schemas.openxmlformats.org/officeDocument/2006/relationships" xmlns:m="http://schemas.openxmlformats.org/officeDocument/2006/math" xmlns:v="urn:schemas-microsoft-com:vml" xmlns:wp14="http://schemas.microsoft.com/office/word/2010/wordprocessingDrawing" xmlns:wp="http://schemas.openxmlformats.org/drawingml/2006/wordprocessingDrawing" xmlns:w10="urn:schemas-microsoft-com:office:word" xmlns:w="http://schemas.openxmlformats.org/wordprocessingml/2006/main" xmlns:w14="http://schemas.microsoft.com/office/word/2010/wordml" xmlns:w15="http://schemas.microsoft.com/office/word/2012/wordml" xmlns:wpg="http://schemas.microsoft.com/office/word/2010/wordprocessingGroup" xmlns:wpi="http://schemas.microsoft.com/office/word/2010/wordprocessingInk" xmlns:wne="http://schemas.microsoft.com/office/word/2006/wordml" xmlns:wps="http://schemas.microsoft.com/office/word/2010/wordprocessingShape" mc:Ignorable="w14 w15 wp14">
   <w:abstractNum w:abstractNumId="0" w15:restartNumberingAfterBreak="0">
     <w:nsid w:val="2475573A"/>
     <w:multiLevelType w:val="hybridMultilevel"/>
@@ -4244,7 +4241,7 @@
 </file>
 
 <file path=word/styles.xml><?xml version="1.0" encoding="utf-8"?>
-<w:styles xmlns:mc="http://schemas.openxmlformats.org/markup-compatibility/2006" xmlns:r="http://schemas.openxmlformats.org/officeDocument/2006/relationships" xmlns:w="http://schemas.openxmlformats.org/wordprocessingml/2006/main" xmlns:w14="http://schemas.microsoft.com/office/word/2010/wordml" xmlns:w15="http://schemas.microsoft.com/office/word/2012/wordml" xmlns:w16cid="http://schemas.microsoft.com/office/word/2016/wordml/cid" xmlns:w16se="http://schemas.microsoft.com/office/word/2015/wordml/symex" mc:Ignorable="w14 w15 w16se w16cid">
+<w:styles xmlns:mc="http://schemas.openxmlformats.org/markup-compatibility/2006" xmlns:r="http://schemas.openxmlformats.org/officeDocument/2006/relationships" xmlns:w="http://schemas.openxmlformats.org/wordprocessingml/2006/main" xmlns:w14="http://schemas.microsoft.com/office/word/2010/wordml" xmlns:w15="http://schemas.microsoft.com/office/word/2012/wordml" mc:Ignorable="w14 w15">
   <w:docDefaults>
     <w:rPrDefault>
       <w:rPr>
@@ -4260,7 +4257,7 @@
       </w:pPr>
     </w:pPrDefault>
   </w:docDefaults>
-  <w:latentStyles w:defLockedState="0" w:defUIPriority="99" w:defSemiHidden="0" w:defUnhideWhenUsed="0" w:defQFormat="0" w:count="375">
+  <w:latentStyles w:defLockedState="0" w:defUIPriority="99" w:defSemiHidden="0" w:defUnhideWhenUsed="0" w:defQFormat="0" w:count="371">
     <w:lsdException w:name="Normal" w:uiPriority="0" w:qFormat="1"/>
     <w:lsdException w:name="heading 1" w:uiPriority="9" w:qFormat="1"/>
     <w:lsdException w:name="heading 2" w:semiHidden="1" w:uiPriority="9" w:unhideWhenUsed="1" w:qFormat="1"/>
@@ -4366,6 +4363,7 @@
     <w:lsdException w:name="HTML Sample" w:semiHidden="1" w:unhideWhenUsed="1"/>
     <w:lsdException w:name="HTML Typewriter" w:semiHidden="1" w:unhideWhenUsed="1"/>
     <w:lsdException w:name="HTML Variable" w:semiHidden="1" w:unhideWhenUsed="1"/>
+    <w:lsdException w:name="Normal Table" w:semiHidden="1" w:unhideWhenUsed="1"/>
     <w:lsdException w:name="annotation subject" w:semiHidden="1" w:unhideWhenUsed="1"/>
     <w:lsdException w:name="No List" w:semiHidden="1" w:unhideWhenUsed="1"/>
     <w:lsdException w:name="Outline List 1" w:semiHidden="1" w:unhideWhenUsed="1"/>
@@ -4409,8 +4407,10 @@
     <w:lsdException w:name="Table Elegant" w:semiHidden="1" w:unhideWhenUsed="1"/>
     <w:lsdException w:name="Table Professional" w:semiHidden="1" w:unhideWhenUsed="1"/>
     <w:lsdException w:name="Table Subtle 1" w:semiHidden="1" w:unhideWhenUsed="1"/>
+    <w:lsdException w:name="Table Subtle 2" w:semiHidden="1" w:unhideWhenUsed="1"/>
     <w:lsdException w:name="Table Web 1" w:semiHidden="1" w:unhideWhenUsed="1"/>
     <w:lsdException w:name="Table Web 2" w:semiHidden="1" w:unhideWhenUsed="1"/>
+    <w:lsdException w:name="Table Web 3" w:semiHidden="1" w:unhideWhenUsed="1"/>
     <w:lsdException w:name="Balloon Text" w:semiHidden="1" w:unhideWhenUsed="1"/>
     <w:lsdException w:name="Table Grid" w:uiPriority="39"/>
     <w:lsdException w:name="Table Theme" w:semiHidden="1" w:unhideWhenUsed="1"/>
@@ -4629,10 +4629,6 @@
     <w:lsdException w:name="List Table 5 Dark Accent 6" w:uiPriority="50"/>
     <w:lsdException w:name="List Table 6 Colorful Accent 6" w:uiPriority="51"/>
     <w:lsdException w:name="List Table 7 Colorful Accent 6" w:uiPriority="52"/>
-    <w:lsdException w:name="Mention" w:semiHidden="1" w:unhideWhenUsed="1"/>
-    <w:lsdException w:name="Smart Hyperlink" w:semiHidden="1" w:unhideWhenUsed="1"/>
-    <w:lsdException w:name="Hashtag" w:semiHidden="1" w:unhideWhenUsed="1"/>
-    <w:lsdException w:name="Unresolved Mention" w:semiHidden="1" w:unhideWhenUsed="1"/>
   </w:latentStyles>
   <w:style w:type="paragraph" w:default="1" w:styleId="Normal">
     <w:name w:val="Normal"/>
@@ -5126,7 +5122,7 @@
 </file>
 
 <file path=customXml/itemProps2.xml><?xml version="1.0" encoding="utf-8"?>
-<ds:datastoreItem xmlns:ds="http://schemas.openxmlformats.org/officeDocument/2006/customXml" ds:itemID="{315808C3-8049-48E3-95C2-63E2849C20CB}">
+<ds:datastoreItem xmlns:ds="http://schemas.openxmlformats.org/officeDocument/2006/customXml" ds:itemID="{B18E1064-E216-48FA-AA1E-AC5898DEDE5D}">
   <ds:schemaRefs>
     <ds:schemaRef ds:uri="http://schemas.openxmlformats.org/officeDocument/2006/bibliography"/>
   </ds:schemaRefs>

</xml_diff>